<commit_message>
Liste des tables bdd
pour y voir plus clair
</commit_message>
<xml_diff>
--- a/Projet_DB_SQL/Tables BDD.docx
+++ b/Projet_DB_SQL/Tables BDD.docx
@@ -46,8 +46,21 @@
         <w:ind w:left="2832"/>
       </w:pPr>
       <w:r>
-        <w:t>-marque modele, etc</w:t>
-      </w:r>
+        <w:t xml:space="preserve">-marque </w:t>
+      </w:r>
+      <w:proofErr w:type="spellStart"/>
+      <w:r>
+        <w:t>modele</w:t>
+      </w:r>
+      <w:proofErr w:type="spellEnd"/>
+      <w:r>
+        <w:t xml:space="preserve">, </w:t>
+      </w:r>
+      <w:proofErr w:type="spellStart"/>
+      <w:r>
+        <w:t>etc</w:t>
+      </w:r>
+      <w:proofErr w:type="spellEnd"/>
     </w:p>
     <w:p>
       <w:pPr>
@@ -73,8 +86,13 @@
         <w:ind w:left="2832"/>
       </w:pPr>
       <w:r>
-        <w:t>-adresse ip</w:t>
-      </w:r>
+        <w:t xml:space="preserve">-adresse </w:t>
+      </w:r>
+      <w:proofErr w:type="spellStart"/>
+      <w:r>
+        <w:t>ip</w:t>
+      </w:r>
+      <w:proofErr w:type="spellEnd"/>
     </w:p>
     <w:p>
       <w:pPr>
@@ -118,8 +136,13 @@
         <w:ind w:left="2832"/>
       </w:pPr>
       <w:r>
-        <w:t>-marque, modele</w:t>
-      </w:r>
+        <w:t xml:space="preserve">-marque, </w:t>
+      </w:r>
+      <w:proofErr w:type="spellStart"/>
+      <w:r>
+        <w:t>modele</w:t>
+      </w:r>
+      <w:proofErr w:type="spellEnd"/>
     </w:p>
     <w:p>
       <w:pPr>
@@ -166,8 +189,13 @@
         <w:ind w:left="2832"/>
       </w:pPr>
       <w:r>
-        <w:t>-marque, nom, ;..</w:t>
-      </w:r>
+        <w:t xml:space="preserve">-marque, </w:t>
+      </w:r>
+      <w:proofErr w:type="gramStart"/>
+      <w:r>
+        <w:t>nom, ;..</w:t>
+      </w:r>
+      <w:proofErr w:type="gramEnd"/>
     </w:p>
     <w:p>
       <w:pPr>
@@ -186,8 +214,13 @@
       <w:r>
         <w:t>-</w:t>
       </w:r>
-      <w:r>
-        <w:t>etat de la lampe</w:t>
+      <w:proofErr w:type="spellStart"/>
+      <w:r>
+        <w:t>etat</w:t>
+      </w:r>
+      <w:proofErr w:type="spellEnd"/>
+      <w:r>
+        <w:t xml:space="preserve"> de la lampe</w:t>
       </w:r>
     </w:p>
     <w:p>
@@ -198,8 +231,6 @@
       <w:r>
         <w:t>-</w:t>
       </w:r>
-      <w:bookmarkStart w:id="0" w:name="_GoBack"/>
-      <w:bookmarkEnd w:id="0"/>
     </w:p>
     <w:p>
       <w:pPr>
@@ -212,6 +243,49 @@
       <w:r>
         <w:t>Consommables</w:t>
       </w:r>
+    </w:p>
+    <w:p>
+      <w:pPr>
+        <w:pStyle w:val="Paragraphedeliste"/>
+        <w:ind w:left="2832"/>
+      </w:pPr>
+      <w:r>
+        <w:t>-type</w:t>
+      </w:r>
+    </w:p>
+    <w:p>
+      <w:pPr>
+        <w:pStyle w:val="Paragraphedeliste"/>
+        <w:ind w:left="2832"/>
+      </w:pPr>
+      <w:r>
+        <w:t>-nom</w:t>
+      </w:r>
+    </w:p>
+    <w:p>
+      <w:pPr>
+        <w:pStyle w:val="Paragraphedeliste"/>
+        <w:ind w:left="2832"/>
+      </w:pPr>
+      <w:r>
+        <w:t>-quantité</w:t>
+      </w:r>
+    </w:p>
+    <w:p>
+      <w:pPr>
+        <w:pStyle w:val="Paragraphedeliste"/>
+        <w:ind w:left="2832"/>
+      </w:pPr>
+      <w:r>
+        <w:t>-lien vers le matériel utilisant ce consommable</w:t>
+      </w:r>
+    </w:p>
+    <w:p>
+      <w:r>
+        <w:t>2)</w:t>
+      </w:r>
+      <w:bookmarkStart w:id="0" w:name="_GoBack"/>
+      <w:bookmarkEnd w:id="0"/>
     </w:p>
     <w:p>
       <w:pPr>

</xml_diff>